<commit_message>
Update: Dialogue for Simple Story pt 1
Added actions
Minor changes to Scene 8 dialogue (including Future Romantic Interest's
name)
</commit_message>
<xml_diff>
--- a/Design/Events/Simple Story pt 1.docx
+++ b/Design/Events/Simple Story pt 1.docx
@@ -10,8 +10,6 @@
           <w:lang w:eastAsia="zh-CN"/>
         </w:rPr>
       </w:pPr>
-      <w:bookmarkStart w:id="0" w:name="_GoBack"/>
-      <w:bookmarkEnd w:id="0"/>
       <w:r>
         <w:rPr>
           <w:rFonts w:ascii="Arial" w:eastAsia="Times New Roman" w:hAnsi="Arial" w:cs="Arial"/>
@@ -165,7 +163,53 @@
           <w:sz w:val="22"/>
           <w:lang w:eastAsia="zh-CN"/>
         </w:rPr>
-        <w:t xml:space="preserve">P: Oh </w:t>
+        <w:t xml:space="preserve">P: </w:t>
+      </w:r>
+      <w:r>
+        <w:rPr>
+          <w:rFonts w:ascii="Arial" w:eastAsia="Times New Roman" w:hAnsi="Arial" w:cs="Arial"/>
+          <w:color w:val="000000"/>
+          <w:sz w:val="22"/>
+          <w:lang w:eastAsia="zh-CN"/>
+        </w:rPr>
+        <w:t>[</w:t>
+      </w:r>
+      <w:r>
+        <w:rPr>
+          <w:rFonts w:ascii="Arial" w:eastAsia="Times New Roman" w:hAnsi="Arial" w:cs="Arial"/>
+          <w:i/>
+          <w:color w:val="000000"/>
+          <w:sz w:val="22"/>
+          <w:lang w:eastAsia="zh-CN"/>
+        </w:rPr>
+        <w:t>jump</w:t>
+      </w:r>
+      <w:r>
+        <w:rPr>
+          <w:rFonts w:ascii="Arial" w:eastAsia="Times New Roman" w:hAnsi="Arial" w:cs="Arial"/>
+          <w:color w:val="000000"/>
+          <w:sz w:val="22"/>
+          <w:lang w:eastAsia="zh-CN"/>
+        </w:rPr>
+        <w:t xml:space="preserve">] </w:t>
+      </w:r>
+      <w:r>
+        <w:rPr>
+          <w:rFonts w:ascii="Arial" w:eastAsia="Times New Roman" w:hAnsi="Arial" w:cs="Arial"/>
+          <w:color w:val="000000"/>
+          <w:sz w:val="22"/>
+          <w:lang w:eastAsia="zh-CN"/>
+        </w:rPr>
+        <w:t>Oh</w:t>
+      </w:r>
+      <w:r>
+        <w:rPr>
+          <w:rFonts w:ascii="Arial" w:eastAsia="Times New Roman" w:hAnsi="Arial" w:cs="Arial"/>
+          <w:color w:val="000000"/>
+          <w:sz w:val="22"/>
+          <w:lang w:eastAsia="zh-CN"/>
+        </w:rPr>
+        <w:t xml:space="preserve"> </w:t>
       </w:r>
       <w:proofErr w:type="spellStart"/>
       <w:r>
@@ -643,7 +687,55 @@
           <w:sz w:val="22"/>
           <w:lang w:eastAsia="zh-CN"/>
         </w:rPr>
-        <w:t>P: Already? But...what about you?</w:t>
+        <w:t xml:space="preserve">P: </w:t>
+      </w:r>
+      <w:r>
+        <w:rPr>
+          <w:rFonts w:ascii="Arial" w:eastAsia="Times New Roman" w:hAnsi="Arial" w:cs="Arial"/>
+          <w:color w:val="000000"/>
+          <w:sz w:val="22"/>
+          <w:lang w:eastAsia="zh-CN"/>
+        </w:rPr>
+        <w:t>[</w:t>
+      </w:r>
+      <w:r>
+        <w:rPr>
+          <w:rFonts w:ascii="Arial" w:eastAsia="Times New Roman" w:hAnsi="Arial" w:cs="Arial"/>
+          <w:i/>
+          <w:color w:val="000000"/>
+          <w:sz w:val="22"/>
+          <w:lang w:eastAsia="zh-CN"/>
+        </w:rPr>
+        <w:t>jump</w:t>
+      </w:r>
+      <w:r>
+        <w:rPr>
+          <w:rFonts w:ascii="Arial" w:eastAsia="Times New Roman" w:hAnsi="Arial" w:cs="Arial"/>
+          <w:color w:val="000000"/>
+          <w:sz w:val="22"/>
+          <w:lang w:eastAsia="zh-CN"/>
+        </w:rPr>
+        <w:t xml:space="preserve">] </w:t>
+      </w:r>
+      <w:proofErr w:type="gramStart"/>
+      <w:r>
+        <w:rPr>
+          <w:rFonts w:ascii="Arial" w:eastAsia="Times New Roman" w:hAnsi="Arial" w:cs="Arial"/>
+          <w:color w:val="000000"/>
+          <w:sz w:val="22"/>
+          <w:lang w:eastAsia="zh-CN"/>
+        </w:rPr>
+        <w:t>Already</w:t>
+      </w:r>
+      <w:proofErr w:type="gramEnd"/>
+      <w:r>
+        <w:rPr>
+          <w:rFonts w:ascii="Arial" w:eastAsia="Times New Roman" w:hAnsi="Arial" w:cs="Arial"/>
+          <w:color w:val="000000"/>
+          <w:sz w:val="22"/>
+          <w:lang w:eastAsia="zh-CN"/>
+        </w:rPr>
+        <w:t>? But...what about you?</w:t>
       </w:r>
     </w:p>
     <w:p>
@@ -836,7 +928,44 @@
           <w:sz w:val="22"/>
           <w:lang w:eastAsia="zh-CN"/>
         </w:rPr>
-        <w:t>P: Wow, you really were cute.</w:t>
+        <w:t xml:space="preserve">P: </w:t>
+      </w:r>
+      <w:r>
+        <w:rPr>
+          <w:rFonts w:ascii="Arial" w:eastAsia="Times New Roman" w:hAnsi="Arial" w:cs="Arial"/>
+          <w:color w:val="000000"/>
+          <w:sz w:val="22"/>
+          <w:lang w:eastAsia="zh-CN"/>
+        </w:rPr>
+        <w:t>[</w:t>
+      </w:r>
+      <w:r>
+        <w:rPr>
+          <w:rFonts w:ascii="Arial" w:eastAsia="Times New Roman" w:hAnsi="Arial" w:cs="Arial"/>
+          <w:i/>
+          <w:color w:val="000000"/>
+          <w:sz w:val="22"/>
+          <w:lang w:eastAsia="zh-CN"/>
+        </w:rPr>
+        <w:t>jump</w:t>
+      </w:r>
+      <w:r>
+        <w:rPr>
+          <w:rFonts w:ascii="Arial" w:eastAsia="Times New Roman" w:hAnsi="Arial" w:cs="Arial"/>
+          <w:color w:val="000000"/>
+          <w:sz w:val="22"/>
+          <w:lang w:eastAsia="zh-CN"/>
+        </w:rPr>
+        <w:t xml:space="preserve">] </w:t>
+      </w:r>
+      <w:r>
+        <w:rPr>
+          <w:rFonts w:ascii="Arial" w:eastAsia="Times New Roman" w:hAnsi="Arial" w:cs="Arial"/>
+          <w:color w:val="000000"/>
+          <w:sz w:val="22"/>
+          <w:lang w:eastAsia="zh-CN"/>
+        </w:rPr>
+        <w:t>Wow, you really were cute.</w:t>
       </w:r>
     </w:p>
     <w:p>
@@ -890,7 +1019,53 @@
           <w:sz w:val="22"/>
           <w:lang w:eastAsia="zh-CN"/>
         </w:rPr>
-        <w:t>P: Suitors?</w:t>
+        <w:t xml:space="preserve">P: </w:t>
+      </w:r>
+      <w:r>
+        <w:rPr>
+          <w:rFonts w:ascii="Arial" w:eastAsia="Times New Roman" w:hAnsi="Arial" w:cs="Arial"/>
+          <w:color w:val="000000"/>
+          <w:sz w:val="22"/>
+          <w:lang w:eastAsia="zh-CN"/>
+        </w:rPr>
+        <w:t>[</w:t>
+      </w:r>
+      <w:r>
+        <w:rPr>
+          <w:rFonts w:ascii="Arial" w:eastAsia="Times New Roman" w:hAnsi="Arial" w:cs="Arial"/>
+          <w:i/>
+          <w:color w:val="000000"/>
+          <w:sz w:val="22"/>
+          <w:lang w:eastAsia="zh-CN"/>
+        </w:rPr>
+        <w:t>flinch</w:t>
+      </w:r>
+      <w:r>
+        <w:rPr>
+          <w:rFonts w:ascii="Arial" w:eastAsia="Times New Roman" w:hAnsi="Arial" w:cs="Arial"/>
+          <w:color w:val="000000"/>
+          <w:sz w:val="22"/>
+          <w:lang w:eastAsia="zh-CN"/>
+        </w:rPr>
+        <w:t xml:space="preserve">] </w:t>
+      </w:r>
+      <w:r>
+        <w:rPr>
+          <w:rFonts w:ascii="Arial" w:eastAsia="Times New Roman" w:hAnsi="Arial" w:cs="Arial"/>
+          <w:color w:val="000000"/>
+          <w:sz w:val="22"/>
+          <w:lang w:eastAsia="zh-CN"/>
+        </w:rPr>
+        <w:t>Suitors</w:t>
+      </w:r>
+      <w:r>
+        <w:rPr>
+          <w:rFonts w:ascii="Arial" w:eastAsia="Times New Roman" w:hAnsi="Arial" w:cs="Arial"/>
+          <w:color w:val="000000"/>
+          <w:sz w:val="22"/>
+          <w:lang w:eastAsia="zh-CN"/>
+        </w:rPr>
+        <w:t>?</w:t>
       </w:r>
     </w:p>
     <w:p>
@@ -1128,7 +1303,16 @@
           <w:lang w:eastAsia="zh-CN"/>
         </w:rPr>
         <w:tab/>
-        <w:t>&gt;Leave (leads to 6v1)</w:t>
+        <w:t xml:space="preserve">[…] </w:t>
+      </w:r>
+      <w:r>
+        <w:rPr>
+          <w:rFonts w:ascii="Arial" w:eastAsia="Times New Roman" w:hAnsi="Arial" w:cs="Arial"/>
+          <w:color w:val="000000"/>
+          <w:sz w:val="22"/>
+          <w:lang w:eastAsia="zh-CN"/>
+        </w:rPr>
+        <w:t>Leave (leads to 6v1)</w:t>
       </w:r>
     </w:p>
     <w:p>
@@ -1147,7 +1331,24 @@
           <w:lang w:eastAsia="zh-CN"/>
         </w:rPr>
         <w:tab/>
-        <w:t>&gt;Keep talking (leads to 6v2)</w:t>
+      </w:r>
+      <w:r>
+        <w:rPr>
+          <w:rFonts w:ascii="Arial" w:eastAsia="Times New Roman" w:hAnsi="Arial" w:cs="Arial"/>
+          <w:color w:val="000000"/>
+          <w:sz w:val="22"/>
+          <w:lang w:eastAsia="zh-CN"/>
+        </w:rPr>
+        <w:t xml:space="preserve">[!] </w:t>
+      </w:r>
+      <w:r>
+        <w:rPr>
+          <w:rFonts w:ascii="Arial" w:eastAsia="Times New Roman" w:hAnsi="Arial" w:cs="Arial"/>
+          <w:color w:val="000000"/>
+          <w:sz w:val="22"/>
+          <w:lang w:eastAsia="zh-CN"/>
+        </w:rPr>
+        <w:t>Keep talking (leads to 6v2)</w:t>
       </w:r>
     </w:p>
     <w:p>
@@ -1442,7 +1643,24 @@
           <w:lang w:eastAsia="zh-CN"/>
         </w:rPr>
         <w:tab/>
-        <w:t>&gt;Tell your own pun (leads to 7v1)</w:t>
+      </w:r>
+      <w:r>
+        <w:rPr>
+          <w:rFonts w:ascii="Arial" w:eastAsia="Times New Roman" w:hAnsi="Arial" w:cs="Arial"/>
+          <w:color w:val="000000"/>
+          <w:sz w:val="22"/>
+          <w:lang w:eastAsia="zh-CN"/>
+        </w:rPr>
+        <w:t xml:space="preserve">[!] </w:t>
+      </w:r>
+      <w:r>
+        <w:rPr>
+          <w:rFonts w:ascii="Arial" w:eastAsia="Times New Roman" w:hAnsi="Arial" w:cs="Arial"/>
+          <w:color w:val="000000"/>
+          <w:sz w:val="22"/>
+          <w:lang w:eastAsia="zh-CN"/>
+        </w:rPr>
+        <w:t>Tell your own pun (leads to 7v1)</w:t>
       </w:r>
     </w:p>
     <w:p>
@@ -1461,7 +1679,16 @@
           <w:lang w:eastAsia="zh-CN"/>
         </w:rPr>
         <w:tab/>
-        <w:t>&gt;So puns are a no-go</w:t>
+        <w:t xml:space="preserve">[…] </w:t>
+      </w:r>
+      <w:r>
+        <w:rPr>
+          <w:rFonts w:ascii="Arial" w:eastAsia="Times New Roman" w:hAnsi="Arial" w:cs="Arial"/>
+          <w:color w:val="000000"/>
+          <w:sz w:val="22"/>
+          <w:lang w:eastAsia="zh-CN"/>
+        </w:rPr>
+        <w:t>So puns are a no-go</w:t>
       </w:r>
       <w:proofErr w:type="gramStart"/>
       <w:r>
@@ -1733,7 +1960,16 @@
           <w:lang w:eastAsia="zh-CN"/>
         </w:rPr>
         <w:tab/>
-        <w:t>&gt;Tell your own pun (leads to 7v1)</w:t>
+        <w:t xml:space="preserve">[!] </w:t>
+      </w:r>
+      <w:r>
+        <w:rPr>
+          <w:rFonts w:ascii="Arial" w:eastAsia="Times New Roman" w:hAnsi="Arial" w:cs="Arial"/>
+          <w:color w:val="000000"/>
+          <w:sz w:val="22"/>
+          <w:lang w:eastAsia="zh-CN"/>
+        </w:rPr>
+        <w:t>Tell your own pun (leads to 7v1)</w:t>
       </w:r>
     </w:p>
     <w:p>
@@ -1752,7 +1988,16 @@
           <w:lang w:eastAsia="zh-CN"/>
         </w:rPr>
         <w:tab/>
-        <w:t>&gt;So puns are a no-go</w:t>
+        <w:t xml:space="preserve">[…] </w:t>
+      </w:r>
+      <w:r>
+        <w:rPr>
+          <w:rFonts w:ascii="Arial" w:eastAsia="Times New Roman" w:hAnsi="Arial" w:cs="Arial"/>
+          <w:color w:val="000000"/>
+          <w:sz w:val="22"/>
+          <w:lang w:eastAsia="zh-CN"/>
+        </w:rPr>
+        <w:t>So puns are a no-go</w:t>
       </w:r>
       <w:proofErr w:type="gramStart"/>
       <w:r>
@@ -1940,7 +2185,55 @@
           <w:sz w:val="22"/>
           <w:lang w:eastAsia="zh-CN"/>
         </w:rPr>
-        <w:t>FRI: That’s...morbidly refreshing. I’ve never heard even one of those men/women say anything like that.</w:t>
+        <w:t xml:space="preserve">FRI: </w:t>
+      </w:r>
+      <w:r>
+        <w:rPr>
+          <w:rFonts w:ascii="Arial" w:eastAsia="Times New Roman" w:hAnsi="Arial" w:cs="Arial"/>
+          <w:color w:val="A64D79"/>
+          <w:sz w:val="22"/>
+          <w:lang w:eastAsia="zh-CN"/>
+        </w:rPr>
+        <w:t>[</w:t>
+      </w:r>
+      <w:r>
+        <w:rPr>
+          <w:rFonts w:ascii="Arial" w:eastAsia="Times New Roman" w:hAnsi="Arial" w:cs="Arial"/>
+          <w:i/>
+          <w:color w:val="A64D79"/>
+          <w:sz w:val="22"/>
+          <w:lang w:eastAsia="zh-CN"/>
+        </w:rPr>
+        <w:t>flinch</w:t>
+      </w:r>
+      <w:r>
+        <w:rPr>
+          <w:rFonts w:ascii="Arial" w:eastAsia="Times New Roman" w:hAnsi="Arial" w:cs="Arial"/>
+          <w:color w:val="A64D79"/>
+          <w:sz w:val="22"/>
+          <w:lang w:eastAsia="zh-CN"/>
+        </w:rPr>
+        <w:t xml:space="preserve">] </w:t>
+      </w:r>
+      <w:proofErr w:type="gramStart"/>
+      <w:r>
+        <w:rPr>
+          <w:rFonts w:ascii="Arial" w:eastAsia="Times New Roman" w:hAnsi="Arial" w:cs="Arial"/>
+          <w:color w:val="A64D79"/>
+          <w:sz w:val="22"/>
+          <w:lang w:eastAsia="zh-CN"/>
+        </w:rPr>
+        <w:t>That’s</w:t>
+      </w:r>
+      <w:proofErr w:type="gramEnd"/>
+      <w:r>
+        <w:rPr>
+          <w:rFonts w:ascii="Arial" w:eastAsia="Times New Roman" w:hAnsi="Arial" w:cs="Arial"/>
+          <w:color w:val="A64D79"/>
+          <w:sz w:val="22"/>
+          <w:lang w:eastAsia="zh-CN"/>
+        </w:rPr>
+        <w:t>...morbidly refreshing. I’ve never heard even one of those men/women say anything like that.</w:t>
       </w:r>
     </w:p>
     <w:p>
@@ -2030,7 +2323,55 @@
           <w:sz w:val="22"/>
           <w:lang w:eastAsia="zh-CN"/>
         </w:rPr>
-        <w:t xml:space="preserve">FRI: ROCK CLIMBING sounds exhilarating! </w:t>
+        <w:t xml:space="preserve">FRI: </w:t>
+      </w:r>
+      <w:r>
+        <w:rPr>
+          <w:rFonts w:ascii="Arial" w:eastAsia="Times New Roman" w:hAnsi="Arial" w:cs="Arial"/>
+          <w:color w:val="A64D79"/>
+          <w:sz w:val="22"/>
+          <w:lang w:eastAsia="zh-CN"/>
+        </w:rPr>
+        <w:t>[</w:t>
+      </w:r>
+      <w:r>
+        <w:rPr>
+          <w:rFonts w:ascii="Arial" w:eastAsia="Times New Roman" w:hAnsi="Arial" w:cs="Arial"/>
+          <w:i/>
+          <w:color w:val="A64D79"/>
+          <w:sz w:val="22"/>
+          <w:lang w:eastAsia="zh-CN"/>
+        </w:rPr>
+        <w:t>flail</w:t>
+      </w:r>
+      <w:r>
+        <w:rPr>
+          <w:rFonts w:ascii="Arial" w:eastAsia="Times New Roman" w:hAnsi="Arial" w:cs="Arial"/>
+          <w:color w:val="A64D79"/>
+          <w:sz w:val="22"/>
+          <w:lang w:eastAsia="zh-CN"/>
+        </w:rPr>
+        <w:t xml:space="preserve">] </w:t>
+      </w:r>
+      <w:proofErr w:type="gramStart"/>
+      <w:r>
+        <w:rPr>
+          <w:rFonts w:ascii="Arial" w:eastAsia="Times New Roman" w:hAnsi="Arial" w:cs="Arial"/>
+          <w:color w:val="A64D79"/>
+          <w:sz w:val="22"/>
+          <w:lang w:eastAsia="zh-CN"/>
+        </w:rPr>
+        <w:t>Let’s</w:t>
+      </w:r>
+      <w:proofErr w:type="gramEnd"/>
+      <w:r>
+        <w:rPr>
+          <w:rFonts w:ascii="Arial" w:eastAsia="Times New Roman" w:hAnsi="Arial" w:cs="Arial"/>
+          <w:color w:val="A64D79"/>
+          <w:sz w:val="22"/>
+          <w:lang w:eastAsia="zh-CN"/>
+        </w:rPr>
+        <w:t xml:space="preserve"> go rock climbing!</w:t>
       </w:r>
     </w:p>
     <w:p>
@@ -2140,7 +2481,34 @@
           <w:sz w:val="22"/>
           <w:lang w:eastAsia="zh-CN"/>
         </w:rPr>
-        <w:t xml:space="preserve">FRI: I have previous engagements on Saturday with a polo tournament and evening </w:t>
+        <w:t>FRI:</w:t>
+      </w:r>
+      <w:r>
+        <w:rPr>
+          <w:rFonts w:ascii="Arial" w:eastAsia="Times New Roman" w:hAnsi="Arial" w:cs="Arial"/>
+          <w:color w:val="A64D79"/>
+          <w:sz w:val="22"/>
+          <w:lang w:eastAsia="zh-CN"/>
+        </w:rPr>
+        <w:t xml:space="preserve"> I have previous engagement during the week</w:t>
+      </w:r>
+      <w:r>
+        <w:rPr>
+          <w:rFonts w:ascii="Arial" w:eastAsia="Times New Roman" w:hAnsi="Arial" w:cs="Arial"/>
+          <w:color w:val="A64D79"/>
+          <w:sz w:val="22"/>
+          <w:lang w:eastAsia="zh-CN"/>
+        </w:rPr>
+        <w:t xml:space="preserve"> with a polo tourname</w:t>
+      </w:r>
+      <w:r>
+        <w:rPr>
+          <w:rFonts w:ascii="Arial" w:eastAsia="Times New Roman" w:hAnsi="Arial" w:cs="Arial"/>
+          <w:color w:val="A64D79"/>
+          <w:sz w:val="22"/>
+          <w:lang w:eastAsia="zh-CN"/>
+        </w:rPr>
+        <w:t xml:space="preserve">nt and evening </w:t>
       </w:r>
       <w:proofErr w:type="spellStart"/>
       <w:proofErr w:type="gramStart"/>
@@ -2162,63 +2530,43 @@
           <w:sz w:val="22"/>
           <w:lang w:eastAsia="zh-CN"/>
         </w:rPr>
-        <w:t xml:space="preserve"> session. </w:t>
-      </w:r>
-    </w:p>
-    <w:p>
-      <w:pPr>
-        <w:rPr>
-          <w:rFonts w:eastAsia="Times New Roman" w:cs="Times New Roman"/>
-          <w:szCs w:val="24"/>
-          <w:lang w:eastAsia="zh-CN"/>
-        </w:rPr>
-      </w:pPr>
-      <w:r>
-        <w:rPr>
-          <w:rFonts w:ascii="Arial" w:eastAsia="Times New Roman" w:hAnsi="Arial" w:cs="Arial"/>
-          <w:color w:val="A64D79"/>
-          <w:sz w:val="22"/>
-          <w:lang w:eastAsia="zh-CN"/>
-        </w:rPr>
-        <w:t>FRI: Make ample time for Sunday. Here’s my number.</w:t>
-      </w:r>
-    </w:p>
-    <w:p>
-      <w:pPr>
-        <w:rPr>
-          <w:rFonts w:eastAsia="Times New Roman" w:cs="Times New Roman"/>
-          <w:szCs w:val="24"/>
-          <w:lang w:eastAsia="zh-CN"/>
-        </w:rPr>
-      </w:pPr>
-      <w:r>
-        <w:rPr>
-          <w:rFonts w:ascii="Arial" w:eastAsia="Times New Roman" w:hAnsi="Arial" w:cs="Arial"/>
-          <w:color w:val="000000"/>
-          <w:sz w:val="22"/>
-          <w:lang w:eastAsia="zh-CN"/>
-        </w:rPr>
-        <w:t xml:space="preserve">Dialogue: Edit her contact information. What’s her name? *Box with window for FRI’s name appears in which player </w:t>
-      </w:r>
-      <w:proofErr w:type="gramStart"/>
-      <w:r>
-        <w:rPr>
-          <w:rFonts w:ascii="Arial" w:eastAsia="Times New Roman" w:hAnsi="Arial" w:cs="Arial"/>
-          <w:color w:val="000000"/>
-          <w:sz w:val="22"/>
-          <w:lang w:eastAsia="zh-CN"/>
-        </w:rPr>
-        <w:t>types</w:t>
-      </w:r>
-      <w:proofErr w:type="gramEnd"/>
-      <w:r>
-        <w:rPr>
-          <w:rFonts w:ascii="Arial" w:eastAsia="Times New Roman" w:hAnsi="Arial" w:cs="Arial"/>
-          <w:color w:val="000000"/>
-          <w:sz w:val="22"/>
-          <w:lang w:eastAsia="zh-CN"/>
-        </w:rPr>
-        <w:t xml:space="preserve"> name*</w:t>
+        <w:t xml:space="preserve"> session.</w:t>
+      </w:r>
+    </w:p>
+    <w:p>
+      <w:pPr>
+        <w:rPr>
+          <w:rFonts w:eastAsia="Times New Roman" w:cs="Times New Roman"/>
+          <w:szCs w:val="24"/>
+          <w:lang w:eastAsia="zh-CN"/>
+        </w:rPr>
+      </w:pPr>
+      <w:r>
+        <w:rPr>
+          <w:rFonts w:ascii="Arial" w:eastAsia="Times New Roman" w:hAnsi="Arial" w:cs="Arial"/>
+          <w:color w:val="A64D79"/>
+          <w:sz w:val="22"/>
+          <w:lang w:eastAsia="zh-CN"/>
+        </w:rPr>
+        <w:t>FRI: Make ample time for</w:t>
+      </w:r>
+      <w:r>
+        <w:rPr>
+          <w:rFonts w:ascii="Arial" w:eastAsia="Times New Roman" w:hAnsi="Arial" w:cs="Arial"/>
+          <w:color w:val="A64D79"/>
+          <w:sz w:val="22"/>
+          <w:lang w:eastAsia="zh-CN"/>
+        </w:rPr>
+        <w:t xml:space="preserve"> this weekend</w:t>
+      </w:r>
+      <w:r>
+        <w:rPr>
+          <w:rFonts w:ascii="Arial" w:eastAsia="Times New Roman" w:hAnsi="Arial" w:cs="Arial"/>
+          <w:color w:val="A64D79"/>
+          <w:sz w:val="22"/>
+          <w:lang w:eastAsia="zh-CN"/>
+        </w:rPr>
+        <w:t>. Here’s my number.</w:t>
       </w:r>
     </w:p>
     <w:p>
@@ -2254,25 +2602,111 @@
           <w:sz w:val="22"/>
           <w:lang w:eastAsia="zh-CN"/>
         </w:rPr>
-        <w:t>P: Okay. I’ll call you then, I guess.</w:t>
-      </w:r>
-    </w:p>
-    <w:p>
-      <w:pPr>
-        <w:rPr>
-          <w:rFonts w:eastAsia="Times New Roman" w:cs="Times New Roman"/>
-          <w:szCs w:val="24"/>
-          <w:lang w:eastAsia="zh-CN"/>
-        </w:rPr>
-      </w:pPr>
-      <w:r>
-        <w:rPr>
-          <w:rFonts w:ascii="Arial" w:eastAsia="Times New Roman" w:hAnsi="Arial" w:cs="Arial"/>
-          <w:color w:val="A64D79"/>
-          <w:sz w:val="22"/>
-          <w:lang w:eastAsia="zh-CN"/>
-        </w:rPr>
-        <w:t>FRI: See you at the crack of dawn!</w:t>
+        <w:t>P: I’ll call you then, I guess.</w:t>
+      </w:r>
+    </w:p>
+    <w:p>
+      <w:pPr>
+        <w:rPr>
+          <w:rFonts w:ascii="Arial" w:eastAsia="Times New Roman" w:hAnsi="Arial" w:cs="Arial"/>
+          <w:color w:val="A64D79"/>
+          <w:sz w:val="22"/>
+          <w:lang w:eastAsia="zh-CN"/>
+        </w:rPr>
+      </w:pPr>
+      <w:r>
+        <w:rPr>
+          <w:rFonts w:ascii="Arial" w:eastAsia="Times New Roman" w:hAnsi="Arial" w:cs="Arial"/>
+          <w:color w:val="A64D79"/>
+          <w:sz w:val="22"/>
+          <w:lang w:eastAsia="zh-CN"/>
+        </w:rPr>
+        <w:t xml:space="preserve">FRI: </w:t>
+      </w:r>
+      <w:r>
+        <w:rPr>
+          <w:rFonts w:ascii="Arial" w:eastAsia="Times New Roman" w:hAnsi="Arial" w:cs="Arial"/>
+          <w:color w:val="A64D79"/>
+          <w:sz w:val="22"/>
+          <w:lang w:eastAsia="zh-CN"/>
+        </w:rPr>
+        <w:t>[</w:t>
+      </w:r>
+      <w:r>
+        <w:rPr>
+          <w:rFonts w:ascii="Arial" w:eastAsia="Times New Roman" w:hAnsi="Arial" w:cs="Arial"/>
+          <w:i/>
+          <w:color w:val="A64D79"/>
+          <w:sz w:val="22"/>
+          <w:lang w:eastAsia="zh-CN"/>
+        </w:rPr>
+        <w:t>kiss</w:t>
+      </w:r>
+      <w:r>
+        <w:rPr>
+          <w:rFonts w:ascii="Arial" w:eastAsia="Times New Roman" w:hAnsi="Arial" w:cs="Arial"/>
+          <w:color w:val="A64D79"/>
+          <w:sz w:val="22"/>
+          <w:lang w:eastAsia="zh-CN"/>
+        </w:rPr>
+        <w:t xml:space="preserve">] </w:t>
+      </w:r>
+      <w:r>
+        <w:rPr>
+          <w:rFonts w:ascii="Arial" w:eastAsia="Times New Roman" w:hAnsi="Arial" w:cs="Arial"/>
+          <w:color w:val="A64D79"/>
+          <w:sz w:val="22"/>
+          <w:lang w:eastAsia="zh-CN"/>
+        </w:rPr>
+        <w:t>See you at the crack of dawn!</w:t>
+      </w:r>
+    </w:p>
+    <w:p>
+      <w:pPr>
+        <w:rPr>
+          <w:rFonts w:eastAsia="Times New Roman" w:cs="Times New Roman"/>
+          <w:szCs w:val="24"/>
+          <w:lang w:eastAsia="zh-CN"/>
+        </w:rPr>
+      </w:pPr>
+      <w:bookmarkStart w:id="0" w:name="_GoBack"/>
+      <w:bookmarkEnd w:id="0"/>
+      <w:r>
+        <w:rPr>
+          <w:rFonts w:ascii="Arial" w:eastAsia="Times New Roman" w:hAnsi="Arial" w:cs="Arial"/>
+          <w:color w:val="000000"/>
+          <w:sz w:val="22"/>
+          <w:lang w:eastAsia="zh-CN"/>
+        </w:rPr>
+        <w:t>P:</w:t>
+      </w:r>
+      <w:r>
+        <w:rPr>
+          <w:rFonts w:ascii="Arial" w:eastAsia="Times New Roman" w:hAnsi="Arial" w:cs="Arial"/>
+          <w:color w:val="000000"/>
+          <w:sz w:val="22"/>
+          <w:lang w:eastAsia="zh-CN"/>
+        </w:rPr>
+        <w:t xml:space="preserve"> [</w:t>
+      </w:r>
+      <w:r>
+        <w:rPr>
+          <w:rFonts w:ascii="Arial" w:eastAsia="Times New Roman" w:hAnsi="Arial" w:cs="Arial"/>
+          <w:i/>
+          <w:color w:val="000000"/>
+          <w:sz w:val="22"/>
+          <w:lang w:eastAsia="zh-CN"/>
+        </w:rPr>
+        <w:t>jump</w:t>
+      </w:r>
+      <w:r>
+        <w:rPr>
+          <w:rFonts w:ascii="Arial" w:eastAsia="Times New Roman" w:hAnsi="Arial" w:cs="Arial"/>
+          <w:color w:val="000000"/>
+          <w:sz w:val="22"/>
+          <w:lang w:eastAsia="zh-CN"/>
+        </w:rPr>
+        <w:t>]</w:t>
       </w:r>
     </w:p>
     <w:p>
@@ -2314,6 +2748,52 @@
     <w:p>
       <w:pPr>
         <w:rPr>
+          <w:rFonts w:ascii="Arial" w:eastAsia="Times New Roman" w:hAnsi="Arial" w:cs="Arial"/>
+          <w:color w:val="000000"/>
+          <w:sz w:val="22"/>
+          <w:lang w:eastAsia="zh-CN"/>
+        </w:rPr>
+      </w:pPr>
+      <w:r>
+        <w:rPr>
+          <w:rFonts w:ascii="Arial" w:eastAsia="Times New Roman" w:hAnsi="Arial" w:cs="Arial"/>
+          <w:color w:val="000000"/>
+          <w:sz w:val="22"/>
+          <w:lang w:eastAsia="zh-CN"/>
+        </w:rPr>
+        <w:t>*P looks at paper*</w:t>
+      </w:r>
+    </w:p>
+    <w:p>
+      <w:pPr>
+        <w:rPr>
+          <w:rFonts w:eastAsia="Times New Roman" w:cs="Times New Roman"/>
+          <w:szCs w:val="24"/>
+          <w:lang w:eastAsia="zh-CN"/>
+        </w:rPr>
+      </w:pPr>
+      <w:r>
+        <w:rPr>
+          <w:rFonts w:ascii="Arial" w:eastAsia="Times New Roman" w:hAnsi="Arial" w:cs="Arial"/>
+          <w:color w:val="000000"/>
+          <w:sz w:val="22"/>
+          <w:lang w:eastAsia="zh-CN"/>
+        </w:rPr>
+        <w:t>P: So her/his name is Skylar…</w:t>
+      </w:r>
+    </w:p>
+    <w:p>
+      <w:pPr>
+        <w:rPr>
+          <w:rFonts w:eastAsia="Times New Roman" w:cs="Times New Roman"/>
+          <w:szCs w:val="24"/>
+          <w:lang w:eastAsia="zh-CN"/>
+        </w:rPr>
+      </w:pPr>
+    </w:p>
+    <w:p>
+      <w:pPr>
+        <w:rPr>
           <w:rFonts w:eastAsia="Times New Roman" w:cs="Times New Roman"/>
           <w:szCs w:val="24"/>
           <w:lang w:eastAsia="zh-CN"/>
@@ -2338,7 +2818,6 @@
         <w:t>END</w:t>
       </w:r>
     </w:p>
-    <w:p/>
     <w:sectPr>
       <w:pgSz w:w="12240" w:h="15840"/>
       <w:pgMar w:top="1440" w:right="1440" w:bottom="1440" w:left="1440" w:header="720" w:footer="720" w:gutter="0"/>

</xml_diff>